<commit_message>
The Fall of Trujillo
</commit_message>
<xml_diff>
--- a/Capitulo 03/Entrega 3.docx
+++ b/Capitulo 03/Entrega 3.docx
@@ -2920,8 +2920,6 @@
         </w:rPr>
         <w:t>Tecla (V) para abrir/cerrar menú volumen.</w:t>
       </w:r>
-      <w:bookmarkStart w:id="0" w:name="_GoBack"/>
-      <w:bookmarkEnd w:id="0"/>
     </w:p>
     <w:p>
       <w:pPr>
@@ -7654,9 +7652,11 @@
     <w:p>
       <w:pPr>
         <w:rPr>
+          <w:rStyle w:val="Hipervnculo"/>
           <w:rFonts w:cstheme="minorHAnsi"/>
           <w:sz w:val="26"/>
           <w:szCs w:val="26"/>
+          <w:u w:val="none"/>
         </w:rPr>
       </w:pPr>
       <w:hyperlink r:id="rId25" w:history="1">
@@ -7675,18 +7675,133 @@
     <w:p>
       <w:pPr>
         <w:rPr>
+          <w:rStyle w:val="Hipervnculo"/>
           <w:rFonts w:cstheme="minorHAnsi"/>
+          <w:sz w:val="26"/>
+          <w:szCs w:val="26"/>
+          <w:u w:val="none"/>
+        </w:rPr>
+      </w:pPr>
+    </w:p>
+    <w:p>
+      <w:pPr>
+        <w:rPr>
+          <w:rStyle w:val="Hipervnculo"/>
+          <w:rFonts w:cstheme="minorHAnsi"/>
+          <w:b/>
+          <w:color w:val="auto"/>
+          <w:sz w:val="26"/>
+          <w:szCs w:val="26"/>
+        </w:rPr>
+      </w:pPr>
+      <w:r>
+        <w:rPr>
+          <w:rFonts w:cstheme="minorHAnsi"/>
           <w:b/>
           <w:sz w:val="26"/>
           <w:szCs w:val="26"/>
           <w:u w:val="single"/>
         </w:rPr>
+        <w:t xml:space="preserve">Link de </w:t>
+      </w:r>
+      <w:proofErr w:type="spellStart"/>
+      <w:r>
+        <w:rPr>
+          <w:rFonts w:cstheme="minorHAnsi"/>
+          <w:b/>
+          <w:sz w:val="26"/>
+          <w:szCs w:val="26"/>
+          <w:u w:val="single"/>
+        </w:rPr>
+        <w:t>Itch.Io</w:t>
+      </w:r>
+      <w:proofErr w:type="spellEnd"/>
+      <w:r>
+        <w:rPr>
+          <w:rFonts w:cstheme="minorHAnsi"/>
+          <w:b/>
+          <w:sz w:val="26"/>
+          <w:szCs w:val="26"/>
+          <w:u w:val="single"/>
+        </w:rPr>
+        <w:t>:</w:t>
+      </w:r>
+    </w:p>
+    <w:p>
+      <w:pPr>
+        <w:rPr>
+          <w:rFonts w:cstheme="minorHAnsi"/>
+          <w:sz w:val="26"/>
+          <w:szCs w:val="26"/>
+        </w:rPr>
+      </w:pPr>
+      <w:hyperlink r:id="rId26" w:history="1">
+        <w:r>
+          <w:rPr>
+            <w:rStyle w:val="Hipervnculo"/>
+            <w:rFonts w:cstheme="minorHAnsi"/>
+            <w:sz w:val="26"/>
+            <w:szCs w:val="26"/>
+          </w:rPr>
+          <w:t>https://georgesgil.itch.io/the-fall-of-trujillo-windows</w:t>
+        </w:r>
+      </w:hyperlink>
+    </w:p>
+    <w:p>
+      <w:pPr>
+        <w:rPr>
+          <w:rFonts w:cstheme="minorHAnsi"/>
+          <w:sz w:val="26"/>
+          <w:szCs w:val="26"/>
+        </w:rPr>
+      </w:pPr>
+      <w:hyperlink r:id="rId27" w:history="1">
+        <w:r>
+          <w:rPr>
+            <w:rStyle w:val="Hipervnculo"/>
+            <w:rFonts w:cstheme="minorHAnsi"/>
+            <w:sz w:val="26"/>
+            <w:szCs w:val="26"/>
+          </w:rPr>
+          <w:t>https://georgesgil.itch.io/the-fall-of-trujillo-web</w:t>
+        </w:r>
+      </w:hyperlink>
+    </w:p>
+    <w:p>
+      <w:pPr>
+        <w:rPr>
+          <w:rFonts w:cstheme="minorHAnsi"/>
+          <w:sz w:val="26"/>
+          <w:szCs w:val="26"/>
+        </w:rPr>
+      </w:pPr>
+      <w:bookmarkStart w:id="0" w:name="_GoBack"/>
+      <w:bookmarkEnd w:id="0"/>
+    </w:p>
+    <w:p>
+      <w:pPr>
+        <w:rPr>
+          <w:rFonts w:cstheme="minorHAnsi"/>
+          <w:sz w:val="26"/>
+          <w:szCs w:val="26"/>
+        </w:rPr>
+      </w:pPr>
+    </w:p>
+    <w:p>
+      <w:pPr>
+        <w:rPr>
+          <w:rFonts w:cstheme="minorHAnsi"/>
+          <w:b/>
+          <w:sz w:val="26"/>
+          <w:szCs w:val="26"/>
+          <w:u w:val="single"/>
+        </w:rPr>
       </w:pPr>
     </w:p>
     <w:sectPr>
-      <w:headerReference w:type="default" r:id="rId26"/>
-      <w:footerReference w:type="even" r:id="rId27"/>
-      <w:footerReference w:type="first" r:id="rId28"/>
+      <w:headerReference w:type="default" r:id="rId28"/>
+      <w:footerReference w:type="even" r:id="rId29"/>
+      <w:footerReference w:type="first" r:id="rId30"/>
       <w:pgSz w:w="11906" w:h="16838"/>
       <w:pgMar w:top="1417" w:right="1701" w:bottom="1417" w:left="1701" w:header="708" w:footer="708" w:gutter="0"/>
       <w:pgBorders w:offsetFrom="page">

</xml_diff>